<commit_message>
updating the MicroServices doc
</commit_message>
<xml_diff>
--- a/MicroServices.docx
+++ b/MicroServices.docx
@@ -52,7 +52,7 @@
           <w:r>
             <w:fldChar w:fldCharType="separate"/>
           </w:r>
-          <w:hyperlink w:anchor="_Toc456941302" w:history="1">
+          <w:hyperlink w:anchor="_Toc457282691" w:history="1">
             <w:r>
               <w:rPr>
                 <w:rStyle w:val="Hyperlink"/>
@@ -80,7 +80,7 @@
                 <w:noProof/>
                 <w:webHidden/>
               </w:rPr>
-              <w:instrText xml:space="preserve"> PAGEREF _Toc456941302 \h </w:instrText>
+              <w:instrText xml:space="preserve"> PAGEREF _Toc457282691 \h </w:instrText>
             </w:r>
             <w:r>
               <w:rPr>
@@ -122,7 +122,7 @@
               <w:noProof/>
             </w:rPr>
           </w:pPr>
-          <w:hyperlink w:anchor="_Toc456941303" w:history="1">
+          <w:hyperlink w:anchor="_Toc457282692" w:history="1">
             <w:r>
               <w:rPr>
                 <w:rStyle w:val="Hyperlink"/>
@@ -149,7 +149,7 @@
                 <w:noProof/>
                 <w:webHidden/>
               </w:rPr>
-              <w:instrText xml:space="preserve"> PAGEREF _Toc456941303 \h </w:instrText>
+              <w:instrText xml:space="preserve"> PAGEREF _Toc457282692 \h </w:instrText>
             </w:r>
             <w:r>
               <w:rPr>
@@ -191,7 +191,7 @@
               <w:noProof/>
             </w:rPr>
           </w:pPr>
-          <w:hyperlink w:anchor="_Toc456941304" w:history="1">
+          <w:hyperlink w:anchor="_Toc457282693" w:history="1">
             <w:r>
               <w:rPr>
                 <w:rStyle w:val="Hyperlink"/>
@@ -218,7 +218,7 @@
                 <w:noProof/>
                 <w:webHidden/>
               </w:rPr>
-              <w:instrText xml:space="preserve"> PAGEREF _Toc456941304 \h </w:instrText>
+              <w:instrText xml:space="preserve"> PAGEREF _Toc457282693 \h </w:instrText>
             </w:r>
             <w:r>
               <w:rPr>
@@ -239,6 +239,296 @@
                 <w:webHidden/>
               </w:rPr>
               <w:t>2</w:t>
+            </w:r>
+            <w:r>
+              <w:rPr>
+                <w:noProof/>
+                <w:webHidden/>
+              </w:rPr>
+              <w:fldChar w:fldCharType="end"/>
+            </w:r>
+          </w:hyperlink>
+        </w:p>
+        <w:p>
+          <w:pPr>
+            <w:pStyle w:val="TOC2"/>
+            <w:tabs>
+              <w:tab w:val="right" w:leader="dot" w:pos="9350"/>
+            </w:tabs>
+            <w:rPr>
+              <w:rFonts w:eastAsiaTheme="minorEastAsia"/>
+              <w:noProof/>
+            </w:rPr>
+          </w:pPr>
+          <w:hyperlink w:anchor="_Toc457282694" w:history="1">
+            <w:r>
+              <w:rPr>
+                <w:rStyle w:val="Hyperlink"/>
+                <w:noProof/>
+              </w:rPr>
+              <w:t>Approach 1:</w:t>
+            </w:r>
+            <w:r>
+              <w:rPr>
+                <w:noProof/>
+                <w:webHidden/>
+              </w:rPr>
+              <w:tab/>
+            </w:r>
+            <w:r>
+              <w:rPr>
+                <w:noProof/>
+                <w:webHidden/>
+              </w:rPr>
+              <w:fldChar w:fldCharType="begin"/>
+            </w:r>
+            <w:r>
+              <w:rPr>
+                <w:noProof/>
+                <w:webHidden/>
+              </w:rPr>
+              <w:instrText xml:space="preserve"> PAGEREF _Toc457282694 \h </w:instrText>
+            </w:r>
+            <w:r>
+              <w:rPr>
+                <w:noProof/>
+                <w:webHidden/>
+              </w:rPr>
+            </w:r>
+            <w:r>
+              <w:rPr>
+                <w:noProof/>
+                <w:webHidden/>
+              </w:rPr>
+              <w:fldChar w:fldCharType="separate"/>
+            </w:r>
+            <w:r>
+              <w:rPr>
+                <w:noProof/>
+                <w:webHidden/>
+              </w:rPr>
+              <w:t>2</w:t>
+            </w:r>
+            <w:r>
+              <w:rPr>
+                <w:noProof/>
+                <w:webHidden/>
+              </w:rPr>
+              <w:fldChar w:fldCharType="end"/>
+            </w:r>
+          </w:hyperlink>
+        </w:p>
+        <w:p>
+          <w:pPr>
+            <w:pStyle w:val="TOC3"/>
+            <w:tabs>
+              <w:tab w:val="right" w:leader="dot" w:pos="9350"/>
+            </w:tabs>
+            <w:rPr>
+              <w:rFonts w:eastAsiaTheme="minorEastAsia"/>
+              <w:noProof/>
+            </w:rPr>
+          </w:pPr>
+          <w:hyperlink w:anchor="_Toc457282695" w:history="1">
+            <w:r>
+              <w:rPr>
+                <w:rStyle w:val="Hyperlink"/>
+                <w:noProof/>
+              </w:rPr>
+              <w:t>Running from Command line:</w:t>
+            </w:r>
+            <w:r>
+              <w:rPr>
+                <w:noProof/>
+                <w:webHidden/>
+              </w:rPr>
+              <w:tab/>
+            </w:r>
+            <w:r>
+              <w:rPr>
+                <w:noProof/>
+                <w:webHidden/>
+              </w:rPr>
+              <w:fldChar w:fldCharType="begin"/>
+            </w:r>
+            <w:r>
+              <w:rPr>
+                <w:noProof/>
+                <w:webHidden/>
+              </w:rPr>
+              <w:instrText xml:space="preserve"> PAGEREF _Toc457282695 \h </w:instrText>
+            </w:r>
+            <w:r>
+              <w:rPr>
+                <w:noProof/>
+                <w:webHidden/>
+              </w:rPr>
+            </w:r>
+            <w:r>
+              <w:rPr>
+                <w:noProof/>
+                <w:webHidden/>
+              </w:rPr>
+              <w:fldChar w:fldCharType="separate"/>
+            </w:r>
+            <w:r>
+              <w:rPr>
+                <w:noProof/>
+                <w:webHidden/>
+              </w:rPr>
+              <w:t>3</w:t>
+            </w:r>
+            <w:r>
+              <w:rPr>
+                <w:noProof/>
+                <w:webHidden/>
+              </w:rPr>
+              <w:fldChar w:fldCharType="end"/>
+            </w:r>
+          </w:hyperlink>
+        </w:p>
+        <w:p>
+          <w:pPr>
+            <w:pStyle w:val="TOC2"/>
+            <w:tabs>
+              <w:tab w:val="right" w:leader="dot" w:pos="9350"/>
+            </w:tabs>
+            <w:rPr>
+              <w:rFonts w:eastAsiaTheme="minorEastAsia"/>
+              <w:noProof/>
+            </w:rPr>
+          </w:pPr>
+          <w:hyperlink w:anchor="_Toc457282696" w:history="1">
+            <w:r>
+              <w:rPr>
+                <w:rStyle w:val="Hyperlink"/>
+                <w:noProof/>
+              </w:rPr>
+              <w:t>Approach 2:</w:t>
+            </w:r>
+            <w:r>
+              <w:rPr>
+                <w:noProof/>
+                <w:webHidden/>
+              </w:rPr>
+              <w:tab/>
+            </w:r>
+            <w:r>
+              <w:rPr>
+                <w:noProof/>
+                <w:webHidden/>
+              </w:rPr>
+              <w:fldChar w:fldCharType="begin"/>
+            </w:r>
+            <w:r>
+              <w:rPr>
+                <w:noProof/>
+                <w:webHidden/>
+              </w:rPr>
+              <w:instrText xml:space="preserve"> PAGEREF _Toc457282696 \h </w:instrText>
+            </w:r>
+            <w:r>
+              <w:rPr>
+                <w:noProof/>
+                <w:webHidden/>
+              </w:rPr>
+            </w:r>
+            <w:r>
+              <w:rPr>
+                <w:noProof/>
+                <w:webHidden/>
+              </w:rPr>
+              <w:fldChar w:fldCharType="separate"/>
+            </w:r>
+            <w:r>
+              <w:rPr>
+                <w:noProof/>
+                <w:webHidden/>
+              </w:rPr>
+              <w:t>3</w:t>
+            </w:r>
+            <w:r>
+              <w:rPr>
+                <w:noProof/>
+                <w:webHidden/>
+              </w:rPr>
+              <w:fldChar w:fldCharType="end"/>
+            </w:r>
+          </w:hyperlink>
+        </w:p>
+        <w:p>
+          <w:pPr>
+            <w:pStyle w:val="TOC1"/>
+            <w:tabs>
+              <w:tab w:val="right" w:leader="dot" w:pos="9350"/>
+            </w:tabs>
+            <w:rPr>
+              <w:rFonts w:eastAsiaTheme="minorEastAsia"/>
+              <w:noProof/>
+            </w:rPr>
+          </w:pPr>
+          <w:hyperlink w:anchor="_Toc457282697" w:history="1">
+            <w:r>
+              <w:rPr>
+                <w:rStyle w:val="Hyperlink"/>
+                <w:noProof/>
+              </w:rPr>
+              <w:t>Securing Micro Services with Basi</w:t>
+            </w:r>
+            <w:r>
+              <w:rPr>
+                <w:rStyle w:val="Hyperlink"/>
+                <w:noProof/>
+              </w:rPr>
+              <w:t>c</w:t>
+            </w:r>
+            <w:r>
+              <w:rPr>
+                <w:rStyle w:val="Hyperlink"/>
+                <w:noProof/>
+              </w:rPr>
+              <w:t xml:space="preserve"> Security:</w:t>
+            </w:r>
+            <w:r>
+              <w:rPr>
+                <w:noProof/>
+                <w:webHidden/>
+              </w:rPr>
+              <w:tab/>
+            </w:r>
+            <w:r>
+              <w:rPr>
+                <w:noProof/>
+                <w:webHidden/>
+              </w:rPr>
+              <w:fldChar w:fldCharType="begin"/>
+            </w:r>
+            <w:r>
+              <w:rPr>
+                <w:noProof/>
+                <w:webHidden/>
+              </w:rPr>
+              <w:instrText xml:space="preserve"> PAGEREF _Toc457282697 \h </w:instrText>
+            </w:r>
+            <w:r>
+              <w:rPr>
+                <w:noProof/>
+                <w:webHidden/>
+              </w:rPr>
+            </w:r>
+            <w:r>
+              <w:rPr>
+                <w:noProof/>
+                <w:webHidden/>
+              </w:rPr>
+              <w:fldChar w:fldCharType="separate"/>
+            </w:r>
+            <w:r>
+              <w:rPr>
+                <w:noProof/>
+                <w:webHidden/>
+              </w:rPr>
+              <w:t>4</w:t>
             </w:r>
             <w:r>
               <w:rPr>
@@ -294,7 +584,7 @@
           <w:rFonts w:eastAsia="Times New Roman"/>
         </w:rPr>
       </w:pPr>
-      <w:bookmarkStart w:id="0" w:name="_Toc456941302"/>
+      <w:bookmarkStart w:id="0" w:name="_Toc457282691"/>
       <w:r>
         <w:rPr>
           <w:rFonts w:eastAsia="Times New Roman"/>
@@ -355,7 +645,7 @@
       <w:pPr>
         <w:pStyle w:val="Heading1"/>
       </w:pPr>
-      <w:bookmarkStart w:id="1" w:name="_Toc456941303"/>
+      <w:bookmarkStart w:id="1" w:name="_Toc457282692"/>
       <w:r>
         <w:t>Principles</w:t>
       </w:r>
@@ -383,7 +673,7 @@
       <w:pPr>
         <w:pStyle w:val="Heading2"/>
       </w:pPr>
-      <w:bookmarkStart w:id="2" w:name="_Toc456941304"/>
+      <w:bookmarkStart w:id="2" w:name="_Toc457282693"/>
       <w:r>
         <w:t>Single</w:t>
       </w:r>
@@ -478,9 +768,6 @@
       </w:r>
     </w:p>
     <w:p>
-      <w:pPr>
-        <w:pStyle w:val="Heading1"/>
-      </w:pPr>
       <w:r>
         <w:t>Profiles and Yaml File:</w:t>
       </w:r>
@@ -535,9 +822,11 @@
       <w:pPr>
         <w:pStyle w:val="Heading2"/>
       </w:pPr>
+      <w:bookmarkStart w:id="3" w:name="_Toc457282694"/>
       <w:r>
         <w:t>Approach 1:</w:t>
       </w:r>
+      <w:bookmarkEnd w:id="3"/>
     </w:p>
     <w:p>
       <w:r>
@@ -546,6 +835,7 @@
     </w:p>
     <w:p>
       <w:r>
+        <w:lastRenderedPageBreak/>
         <w:t>-Dspring.profiles.active=prod</w:t>
       </w:r>
       <w:r>
@@ -654,7 +944,6 @@
           <w:sz w:val="20"/>
           <w:szCs w:val="20"/>
         </w:rPr>
-        <w:lastRenderedPageBreak/>
         <w:t>server:</w:t>
       </w:r>
     </w:p>
@@ -1050,9 +1339,11 @@
       <w:pPr>
         <w:pStyle w:val="Heading3"/>
       </w:pPr>
+      <w:bookmarkStart w:id="4" w:name="_Toc457282695"/>
       <w:r>
         <w:t>Running from Command line:</w:t>
       </w:r>
+      <w:bookmarkEnd w:id="4"/>
     </w:p>
     <w:p>
       <w:r>
@@ -1063,9 +1354,11 @@
       <w:pPr>
         <w:pStyle w:val="Heading2"/>
       </w:pPr>
+      <w:bookmarkStart w:id="5" w:name="_Toc457282696"/>
       <w:r>
         <w:t>Approach 2:</w:t>
       </w:r>
+      <w:bookmarkEnd w:id="5"/>
     </w:p>
     <w:p>
       <w:r>
@@ -1170,19 +1463,19 @@
       <w:pPr>
         <w:pStyle w:val="Heading1"/>
       </w:pPr>
+      <w:bookmarkStart w:id="6" w:name="_Toc457282697"/>
       <w:r>
         <w:t>Securing Micro Services with Basic Security</w:t>
       </w:r>
       <w:r>
         <w:t>:</w:t>
       </w:r>
+      <w:bookmarkEnd w:id="6"/>
     </w:p>
     <w:p>
       <w:r>
         <w:t>Set the user name and password in the application.properties file.</w:t>
       </w:r>
-      <w:bookmarkStart w:id="3" w:name="_GoBack"/>
-      <w:bookmarkEnd w:id="3"/>
     </w:p>
     <w:p>
       <w:r>
@@ -1226,7 +1519,33 @@
         </w:drawing>
       </w:r>
     </w:p>
-    <w:p/>
+    <w:p>
+      <w:pPr>
+        <w:pStyle w:val="Heading1"/>
+      </w:pPr>
+      <w:r>
+        <w:t>RabbitMQ:</w:t>
+      </w:r>
+    </w:p>
+    <w:p/>
+    <w:p>
+      <w:r>
+        <w:t>C:\Program Files\erl8.0\lib\rabbitmq_server-3.6.3\sbin</w:t>
+      </w:r>
+    </w:p>
+    <w:p>
+      <w:r>
+        <w:t xml:space="preserve">Run the </w:t>
+      </w:r>
+      <w:r>
+        <w:t>rabbitmq-server.bat</w:t>
+      </w:r>
+      <w:r>
+        <w:t xml:space="preserve"> file.</w:t>
+      </w:r>
+      <w:bookmarkStart w:id="7" w:name="_GoBack"/>
+      <w:bookmarkEnd w:id="7"/>
+    </w:p>
     <w:p/>
     <w:sectPr>
       <w:pgSz w:w="12240" w:h="15840"/>
@@ -1816,6 +2135,19 @@
       <w:szCs w:val="24"/>
     </w:rPr>
   </w:style>
+  <w:style w:type="paragraph" w:styleId="TOC3">
+    <w:name w:val="toc 3"/>
+    <w:basedOn w:val="Normal"/>
+    <w:next w:val="Normal"/>
+    <w:autoRedefine/>
+    <w:uiPriority w:val="39"/>
+    <w:unhideWhenUsed/>
+    <w:rsid w:val="00FA59B3"/>
+    <w:pPr>
+      <w:spacing w:after="100"/>
+      <w:ind w:left="440"/>
+    </w:pPr>
+  </w:style>
 </w:styles>
 </file>
 
@@ -2085,7 +2417,7 @@
 </file>
 
 <file path=customXml/itemProps1.xml><?xml version="1.0" encoding="utf-8"?>
-<ds:datastoreItem xmlns:ds="http://schemas.openxmlformats.org/officeDocument/2006/customXml" ds:itemID="{205C2DFE-952D-4004-B7B3-77F111CAE332}">
+<ds:datastoreItem xmlns:ds="http://schemas.openxmlformats.org/officeDocument/2006/customXml" ds:itemID="{0BDBDB39-3EF0-4B37-A949-4DFEC4F7DB26}">
   <ds:schemaRefs>
     <ds:schemaRef ds:uri="http://schemas.openxmlformats.org/officeDocument/2006/bibliography"/>
   </ds:schemaRefs>

</xml_diff>